<commit_message>
Update WoodyToys – Groupe 7 – Rapport client.docx
</commit_message>
<xml_diff>
--- a/WoodyToys – Groupe 7 – Rapport client.docx
+++ b/WoodyToys – Groupe 7 – Rapport client.docx
@@ -1,18 +1,25 @@
 
 <file path=word/document.xml><?xml version="1.0" encoding="utf-8"?>
-<w:document xmlns:wpc="http://schemas.microsoft.com/office/word/2010/wordprocessingCanvas" xmlns:cx="http://schemas.microsoft.com/office/drawing/2014/chartex" xmlns:cx1="http://schemas.microsoft.com/office/drawing/2015/9/8/chartex" xmlns:mc="http://schemas.openxmlformats.org/markup-compatibility/2006" xmlns:o="urn:schemas-microsoft-com:office:office" xmlns:r="http://schemas.openxmlformats.org/officeDocument/2006/relationships" xmlns:m="http://schemas.openxmlformats.org/officeDocument/2006/math" xmlns:v="urn:schemas-microsoft-com:vml" xmlns:wp14="http://schemas.microsoft.com/office/word/2010/wordprocessingDrawing" xmlns:wp="http://schemas.openxmlformats.org/drawingml/2006/wordprocessingDrawing" xmlns:w10="urn:schemas-microsoft-com:office:word" xmlns:w="http://schemas.openxmlformats.org/wordprocessingml/2006/main" xmlns:w14="http://schemas.microsoft.com/office/word/2010/wordml" xmlns:w15="http://schemas.microsoft.com/office/word/2012/wordml" xmlns:w16se="http://schemas.microsoft.com/office/word/2015/wordml/symex" xmlns:wpg="http://schemas.microsoft.com/office/word/2010/wordprocessingGroup" xmlns:wpi="http://schemas.microsoft.com/office/word/2010/wordprocessingInk" xmlns:wne="http://schemas.microsoft.com/office/word/2006/wordml" xmlns:wps="http://schemas.microsoft.com/office/word/2010/wordprocessingShape" mc:Ignorable="w14 w15 w16se wp14">
+<w:document xmlns:wpc="http://schemas.microsoft.com/office/word/2010/wordprocessingCanvas" xmlns:cx="http://schemas.microsoft.com/office/drawing/2014/chartex" xmlns:cx1="http://schemas.microsoft.com/office/drawing/2015/9/8/chartex" xmlns:cx2="http://schemas.microsoft.com/office/drawing/2015/10/21/chartex" xmlns:cx3="http://schemas.microsoft.com/office/drawing/2016/5/9/chartex" xmlns:cx4="http://schemas.microsoft.com/office/drawing/2016/5/10/chartex" xmlns:cx5="http://schemas.microsoft.com/office/drawing/2016/5/11/chartex" xmlns:cx6="http://schemas.microsoft.com/office/drawing/2016/5/12/chartex" xmlns:cx7="http://schemas.microsoft.com/office/drawing/2016/5/13/chartex" xmlns:cx8="http://schemas.microsoft.com/office/drawing/2016/5/14/chartex" xmlns:mc="http://schemas.openxmlformats.org/markup-compatibility/2006" xmlns:aink="http://schemas.microsoft.com/office/drawing/2016/ink" xmlns:am3d="http://schemas.microsoft.com/office/drawing/2017/model3d" xmlns:o="urn:schemas-microsoft-com:office:office" xmlns:r="http://schemas.openxmlformats.org/officeDocument/2006/relationships" xmlns:m="http://schemas.openxmlformats.org/officeDocument/2006/math" xmlns:v="urn:schemas-microsoft-com:vml" xmlns:wp14="http://schemas.microsoft.com/office/word/2010/wordprocessingDrawing" xmlns:wp="http://schemas.openxmlformats.org/drawingml/2006/wordprocessingDrawing" xmlns:w10="urn:schemas-microsoft-com:office:word" xmlns:w="http://schemas.openxmlformats.org/wordprocessingml/2006/main" xmlns:w14="http://schemas.microsoft.com/office/word/2010/wordml" xmlns:w15="http://schemas.microsoft.com/office/word/2012/wordml" xmlns:w16cid="http://schemas.microsoft.com/office/word/2016/wordml/cid" xmlns:w16se="http://schemas.microsoft.com/office/word/2015/wordml/symex" xmlns:wpg="http://schemas.microsoft.com/office/word/2010/wordprocessingGroup" xmlns:wpi="http://schemas.microsoft.com/office/word/2010/wordprocessingInk" xmlns:wne="http://schemas.microsoft.com/office/word/2006/wordml" xmlns:wps="http://schemas.microsoft.com/office/word/2010/wordprocessingShape" mc:Ignorable="w14 w15 w16se w16cid wp14">
   <w:body>
     <w:p>
       <w:pPr>
         <w:jc w:val="center"/>
-      </w:pPr>
-      <w:proofErr w:type="spellStart"/>
-      <w:r>
-        <w:t>WoodyToys</w:t>
-      </w:r>
-      <w:proofErr w:type="spellEnd"/>
-      <w:r>
-        <w:t xml:space="preserve"> – Groupe 7 – Rapport client</w:t>
+        <w:rPr>
+          <w:b/>
+          <w:bCs/>
+          <w:sz w:val="32"/>
+          <w:szCs w:val="32"/>
+        </w:rPr>
+      </w:pPr>
+      <w:r>
+        <w:rPr>
+          <w:b/>
+          <w:bCs/>
+          <w:sz w:val="32"/>
+          <w:szCs w:val="32"/>
+        </w:rPr>
+        <w:t>WoodyToys – Groupe 7 – Rapport client</w:t>
       </w:r>
     </w:p>
     <w:p>
@@ -21,31 +28,1009 @@
       </w:pPr>
     </w:p>
     <w:p>
-      <w:r>
+      <w:pPr>
+        <w:jc w:val="center"/>
+      </w:pPr>
+    </w:p>
+    <w:p>
+      <w:pPr>
+        <w:rPr>
+          <w:b/>
+          <w:bCs/>
+        </w:rPr>
+      </w:pPr>
+      <w:r>
+        <w:rPr>
+          <w:b/>
+          <w:bCs/>
+        </w:rPr>
         <w:t>Cahier des charges</w:t>
+      </w:r>
+    </w:p>
+    <w:p>
+      <w:pPr>
+        <w:pStyle w:val="Paragraphedeliste"/>
+        <w:numPr>
+          <w:ilvl w:val="0"/>
+          <w:numId w:val="1"/>
+        </w:numPr>
+        <w:rPr>
+          <w:sz w:val="16"/>
+          <w:szCs w:val="16"/>
+        </w:rPr>
+      </w:pPr>
+      <w:r>
+        <w:rPr>
+          <w:sz w:val="16"/>
+          <w:szCs w:val="16"/>
+        </w:rPr>
+        <w:t>Les sites web :</w:t>
+      </w:r>
+    </w:p>
+    <w:p>
+      <w:pPr>
+        <w:pStyle w:val="Paragraphedeliste"/>
+        <w:numPr>
+          <w:ilvl w:val="1"/>
+          <w:numId w:val="1"/>
+        </w:numPr>
+        <w:rPr>
+          <w:sz w:val="16"/>
+          <w:szCs w:val="16"/>
+        </w:rPr>
+      </w:pPr>
+      <w:r>
+        <w:rPr>
+          <w:sz w:val="16"/>
+          <w:szCs w:val="16"/>
+        </w:rPr>
+        <w:t>Le site vitrine (accessible via wt7.ephec-ti.be) ;</w:t>
+      </w:r>
+    </w:p>
+    <w:p>
+      <w:pPr>
+        <w:pStyle w:val="Paragraphedeliste"/>
+        <w:numPr>
+          <w:ilvl w:val="1"/>
+          <w:numId w:val="1"/>
+        </w:numPr>
+        <w:rPr>
+          <w:sz w:val="16"/>
+          <w:szCs w:val="16"/>
+        </w:rPr>
+      </w:pPr>
+      <w:r>
+        <w:rPr>
+          <w:sz w:val="16"/>
+          <w:szCs w:val="16"/>
+        </w:rPr>
+        <w:t>Le site b2b ((avec BDD) accessible via b2b.wt7.ephec-ti.be) ;</w:t>
+      </w:r>
+    </w:p>
+    <w:p>
+      <w:pPr>
+        <w:pStyle w:val="Paragraphedeliste"/>
+        <w:numPr>
+          <w:ilvl w:val="1"/>
+          <w:numId w:val="1"/>
+        </w:numPr>
+        <w:rPr>
+          <w:sz w:val="16"/>
+          <w:szCs w:val="16"/>
+        </w:rPr>
+      </w:pPr>
+      <w:r>
+        <w:rPr>
+          <w:sz w:val="16"/>
+          <w:szCs w:val="16"/>
+        </w:rPr>
+        <w:t>Un intranet (accessible via intranet.wt7.ephec-ti.be) .</w:t>
+      </w:r>
+    </w:p>
+    <w:p>
+      <w:pPr>
+        <w:pStyle w:val="Paragraphedeliste"/>
+        <w:numPr>
+          <w:ilvl w:val="0"/>
+          <w:numId w:val="1"/>
+        </w:numPr>
+        <w:rPr>
+          <w:sz w:val="16"/>
+          <w:szCs w:val="16"/>
+        </w:rPr>
+      </w:pPr>
+      <w:r>
+        <w:rPr>
+          <w:sz w:val="16"/>
+          <w:szCs w:val="16"/>
+        </w:rPr>
+        <w:t>Nécessité que l’intranet soit accessible en interne uniquement</w:t>
+      </w:r>
+    </w:p>
+    <w:p>
+      <w:pPr>
+        <w:rPr>
+          <w:sz w:val="16"/>
+          <w:szCs w:val="16"/>
+        </w:rPr>
+      </w:pPr>
+    </w:p>
+    <w:p>
+      <w:pPr>
+        <w:rPr>
+          <w:b/>
+          <w:bCs/>
+        </w:rPr>
+      </w:pPr>
+      <w:r>
+        <w:rPr>
+          <w:b/>
+          <w:bCs/>
+        </w:rPr>
+        <w:t>Proposition de solutions</w:t>
+      </w:r>
+    </w:p>
+    <w:p>
+      <w:pPr>
+        <w:rPr>
+          <w:sz w:val="16"/>
+          <w:szCs w:val="16"/>
+        </w:rPr>
+      </w:pPr>
+      <w:r>
+        <w:rPr>
+          <w:sz w:val="16"/>
+          <w:szCs w:val="16"/>
+        </w:rPr>
+        <w:tab/>
+        <w:t xml:space="preserve">Pour mener à bien le projet, il est nécessaire pour l’entreprise d’avoir accès à différents services, à savoir des serveurs de sorte à héberger les différents services et des noms de domaine. </w:t>
+      </w:r>
+    </w:p>
+    <w:p>
+      <w:pPr>
+        <w:rPr>
+          <w:sz w:val="16"/>
+          <w:szCs w:val="16"/>
+        </w:rPr>
+      </w:pPr>
+      <w:r>
+        <w:rPr>
+          <w:sz w:val="16"/>
+          <w:szCs w:val="16"/>
+        </w:rPr>
+        <w:t xml:space="preserve">La solution </w:t>
+      </w:r>
+      <w:r>
+        <w:rPr>
+          <w:sz w:val="16"/>
+          <w:szCs w:val="16"/>
+        </w:rPr>
+        <w:t>pour laquelle j’ai optée</w:t>
+      </w:r>
+      <w:r>
+        <w:rPr>
+          <w:sz w:val="16"/>
+          <w:szCs w:val="16"/>
+        </w:rPr>
+        <w:t xml:space="preserve"> se base sur un unique VPS de chez OVH. </w:t>
+      </w:r>
+      <w:r>
+        <w:rPr>
+          <w:sz w:val="16"/>
+          <w:szCs w:val="16"/>
+        </w:rPr>
+        <w:t xml:space="preserve">Ce choix permet de ne pas être dépendant d’une maintenance de serveurs physiques et assure une certaine qualité de service de la part d’OVH. Ces derniers propose aussi des solutions simple concernant les noms de domaines qui seront nécessaires </w:t>
+      </w:r>
+      <w:r>
+        <w:rPr>
+          <w:sz w:val="16"/>
+          <w:szCs w:val="16"/>
+        </w:rPr>
+        <w:t>pour les sites web.</w:t>
+      </w:r>
+      <w:r>
+        <w:rPr>
+          <w:sz w:val="16"/>
+          <w:szCs w:val="16"/>
+        </w:rPr>
+        <w:br/>
+        <w:t>Sur ce VPS sera installé Docker. Ce logiciel léger permet, grâce à différentes astuces, une configuration simple et rapide des besoins du client.</w:t>
+      </w:r>
+    </w:p>
+    <w:p>
+      <w:pPr>
+        <w:rPr>
+          <w:sz w:val="16"/>
+          <w:szCs w:val="16"/>
+        </w:rPr>
+      </w:pPr>
+      <w:r>
+        <w:rPr>
+          <w:sz w:val="16"/>
+          <w:szCs w:val="16"/>
+        </w:rPr>
+        <w:t>Sur Docker seront donc installés les services suivant :</w:t>
+      </w:r>
+    </w:p>
+    <w:p>
+      <w:pPr>
+        <w:pStyle w:val="Paragraphedeliste"/>
+        <w:numPr>
+          <w:ilvl w:val="0"/>
+          <w:numId w:val="3"/>
+        </w:numPr>
+        <w:rPr>
+          <w:sz w:val="16"/>
+          <w:szCs w:val="16"/>
+        </w:rPr>
+      </w:pPr>
+      <w:r>
+        <w:rPr>
+          <w:sz w:val="16"/>
+          <w:szCs w:val="16"/>
+          <w:u w:val="single"/>
+        </w:rPr>
+        <w:t>Web</w:t>
+      </w:r>
+      <w:r>
+        <w:rPr>
+          <w:sz w:val="16"/>
+          <w:szCs w:val="16"/>
+        </w:rPr>
+        <w:t> : Permet un accès aux différents sites Web</w:t>
+      </w:r>
+    </w:p>
+    <w:p>
+      <w:pPr>
+        <w:pStyle w:val="Paragraphedeliste"/>
+        <w:numPr>
+          <w:ilvl w:val="1"/>
+          <w:numId w:val="3"/>
+        </w:numPr>
+        <w:rPr>
+          <w:sz w:val="16"/>
+          <w:szCs w:val="16"/>
+        </w:rPr>
+      </w:pPr>
+      <w:r>
+        <w:rPr>
+          <w:sz w:val="16"/>
+          <w:szCs w:val="16"/>
+          <w:u w:val="single"/>
+        </w:rPr>
+        <w:t>Service utilisé</w:t>
+      </w:r>
+      <w:r>
+        <w:rPr>
+          <w:sz w:val="16"/>
+          <w:szCs w:val="16"/>
+        </w:rPr>
+        <w:t xml:space="preserve"> : </w:t>
+      </w:r>
+      <w:r>
+        <w:rPr>
+          <w:b/>
+          <w:bCs/>
+          <w:sz w:val="16"/>
+          <w:szCs w:val="16"/>
+        </w:rPr>
+        <w:t>Nginx</w:t>
+      </w:r>
+    </w:p>
+    <w:p>
+      <w:pPr>
+        <w:pStyle w:val="Paragraphedeliste"/>
+        <w:ind w:left="1440"/>
+        <w:rPr>
+          <w:sz w:val="16"/>
+          <w:szCs w:val="16"/>
+        </w:rPr>
+      </w:pPr>
+      <w:r>
+        <w:rPr>
+          <w:sz w:val="16"/>
+          <w:szCs w:val="16"/>
+        </w:rPr>
+        <w:t>Nginx, un logiciel libre de serveur web, est de plus en plus utilisé dans le monde. Celui-ci permet d’aller assez loin dans les configurations et permet des charges de travail élevées et ce, malgré d’hypothétiques ressources limitées.</w:t>
+      </w:r>
+    </w:p>
+    <w:p>
+      <w:pPr>
+        <w:pStyle w:val="Paragraphedeliste"/>
+        <w:ind w:left="1440"/>
+        <w:rPr>
+          <w:sz w:val="16"/>
+          <w:szCs w:val="16"/>
+        </w:rPr>
+      </w:pPr>
+      <w:r>
+        <w:rPr>
+          <w:sz w:val="16"/>
+          <w:szCs w:val="16"/>
+        </w:rPr>
+        <w:t>Les sites créés seront en HTML/CSS pour le site vitrine et en HTML/CSS/mySql/PHP pour le b2b.</w:t>
+      </w:r>
+    </w:p>
+    <w:p>
+      <w:pPr>
+        <w:pStyle w:val="Paragraphedeliste"/>
+        <w:ind w:left="1440"/>
+        <w:rPr>
+          <w:sz w:val="16"/>
+          <w:szCs w:val="16"/>
+        </w:rPr>
+      </w:pPr>
+    </w:p>
+    <w:p>
+      <w:pPr>
+        <w:pStyle w:val="Paragraphedeliste"/>
+        <w:numPr>
+          <w:ilvl w:val="0"/>
+          <w:numId w:val="3"/>
+        </w:numPr>
+        <w:rPr>
+          <w:sz w:val="16"/>
+          <w:szCs w:val="16"/>
+        </w:rPr>
+      </w:pPr>
+      <w:r>
+        <w:rPr>
+          <w:sz w:val="16"/>
+          <w:szCs w:val="16"/>
+          <w:u w:val="single"/>
+        </w:rPr>
+        <w:t>DNS </w:t>
+      </w:r>
+      <w:r>
+        <w:rPr>
+          <w:sz w:val="16"/>
+          <w:szCs w:val="16"/>
+        </w:rPr>
+        <w:t>: Permet la résolution des noms de domaine</w:t>
+      </w:r>
+    </w:p>
+    <w:p>
+      <w:pPr>
+        <w:pStyle w:val="Paragraphedeliste"/>
+        <w:numPr>
+          <w:ilvl w:val="1"/>
+          <w:numId w:val="3"/>
+        </w:numPr>
+        <w:rPr>
+          <w:sz w:val="16"/>
+          <w:szCs w:val="16"/>
+        </w:rPr>
+      </w:pPr>
+      <w:r>
+        <w:rPr>
+          <w:sz w:val="16"/>
+          <w:szCs w:val="16"/>
+          <w:u w:val="single"/>
+        </w:rPr>
+        <w:t>Service utilisé </w:t>
+      </w:r>
+      <w:r>
+        <w:rPr>
+          <w:sz w:val="16"/>
+          <w:szCs w:val="16"/>
+        </w:rPr>
+        <w:t xml:space="preserve">: </w:t>
+      </w:r>
+      <w:r>
+        <w:rPr>
+          <w:b/>
+          <w:bCs/>
+          <w:sz w:val="16"/>
+          <w:szCs w:val="16"/>
+        </w:rPr>
+        <w:t>Bind</w:t>
+      </w:r>
+    </w:p>
+    <w:p>
+      <w:pPr>
+        <w:pStyle w:val="Paragraphedeliste"/>
+        <w:ind w:left="1440"/>
+        <w:rPr>
+          <w:sz w:val="16"/>
+          <w:szCs w:val="16"/>
+        </w:rPr>
+      </w:pPr>
+      <w:r>
+        <w:rPr>
+          <w:sz w:val="16"/>
+          <w:szCs w:val="16"/>
+        </w:rPr>
+        <w:t xml:space="preserve">Bind est utilisé par 80% des serveurs dans le monde. Il s’est donc présenté comme étant le serveur DNS le plus cohérent à employer pour le projet. La dernière version (9) </w:t>
+      </w:r>
+      <w:r>
+        <w:rPr>
+          <w:sz w:val="16"/>
+          <w:szCs w:val="16"/>
+        </w:rPr>
+        <w:t>que nous allons utiliser</w:t>
+      </w:r>
+      <w:r>
+        <w:rPr>
+          <w:sz w:val="16"/>
+          <w:szCs w:val="16"/>
+        </w:rPr>
+        <w:t xml:space="preserve"> a d’</w:t>
+      </w:r>
+      <w:r>
+        <w:rPr>
+          <w:sz w:val="16"/>
+          <w:szCs w:val="16"/>
+        </w:rPr>
+        <w:t>ores</w:t>
+      </w:r>
+      <w:r>
+        <w:rPr>
+          <w:sz w:val="16"/>
+          <w:szCs w:val="16"/>
+        </w:rPr>
+        <w:t xml:space="preserve"> et déjà fait ses preuves</w:t>
+      </w:r>
+      <w:r>
+        <w:rPr>
+          <w:sz w:val="16"/>
+          <w:szCs w:val="16"/>
+        </w:rPr>
+        <w:t>.</w:t>
+      </w:r>
+    </w:p>
+    <w:p>
+      <w:pPr>
+        <w:pStyle w:val="Paragraphedeliste"/>
+        <w:ind w:left="1440"/>
+        <w:rPr>
+          <w:sz w:val="16"/>
+          <w:szCs w:val="16"/>
+        </w:rPr>
+      </w:pPr>
+    </w:p>
+    <w:p>
+      <w:pPr>
+        <w:pStyle w:val="Paragraphedeliste"/>
+        <w:numPr>
+          <w:ilvl w:val="0"/>
+          <w:numId w:val="3"/>
+        </w:numPr>
+        <w:rPr>
+          <w:sz w:val="16"/>
+          <w:szCs w:val="16"/>
+        </w:rPr>
+      </w:pPr>
+      <w:r>
+        <w:rPr>
+          <w:sz w:val="16"/>
+          <w:szCs w:val="16"/>
+          <w:u w:val="single"/>
+        </w:rPr>
+        <w:t>Base de donnée</w:t>
+      </w:r>
+      <w:r>
+        <w:rPr>
+          <w:sz w:val="16"/>
+          <w:szCs w:val="16"/>
+        </w:rPr>
+        <w:t> : Permet l’encodage de différentes informations des clients sur le b2b</w:t>
+      </w:r>
+    </w:p>
+    <w:p>
+      <w:pPr>
+        <w:pStyle w:val="Paragraphedeliste"/>
+        <w:numPr>
+          <w:ilvl w:val="1"/>
+          <w:numId w:val="3"/>
+        </w:numPr>
+        <w:rPr>
+          <w:sz w:val="16"/>
+          <w:szCs w:val="16"/>
+        </w:rPr>
+      </w:pPr>
+      <w:r>
+        <w:rPr>
+          <w:sz w:val="16"/>
+          <w:szCs w:val="16"/>
+          <w:u w:val="single"/>
+        </w:rPr>
+        <w:t>Service utilisé</w:t>
+      </w:r>
+      <w:r>
+        <w:rPr>
+          <w:sz w:val="16"/>
+          <w:szCs w:val="16"/>
+        </w:rPr>
+        <w:t xml:space="preserve"> : </w:t>
+      </w:r>
+      <w:r>
+        <w:rPr>
+          <w:b/>
+          <w:bCs/>
+          <w:sz w:val="16"/>
+          <w:szCs w:val="16"/>
+        </w:rPr>
+        <w:t>mySql</w:t>
+      </w:r>
+    </w:p>
+    <w:p>
+      <w:pPr>
+        <w:pStyle w:val="Paragraphedeliste"/>
+        <w:ind w:left="1440"/>
+        <w:rPr>
+          <w:sz w:val="16"/>
+          <w:szCs w:val="16"/>
+        </w:rPr>
+      </w:pPr>
+      <w:r>
+        <w:rPr>
+          <w:sz w:val="16"/>
+          <w:szCs w:val="16"/>
+        </w:rPr>
+        <w:t>mySql est un service de gestion de base de donnée. Celui-ci est simple, rapide et permet des connexions sécurisées.</w:t>
+      </w:r>
+    </w:p>
+    <w:p>
+      <w:pPr>
+        <w:pStyle w:val="Paragraphedeliste"/>
+        <w:ind w:left="1440"/>
+        <w:rPr>
+          <w:sz w:val="16"/>
+          <w:szCs w:val="16"/>
+        </w:rPr>
+      </w:pPr>
+      <w:r>
+        <w:rPr>
+          <w:sz w:val="16"/>
+          <w:szCs w:val="16"/>
+        </w:rPr>
+        <w:t xml:space="preserve"> </w:t>
+      </w:r>
+    </w:p>
+    <w:p>
+      <w:pPr>
+        <w:pStyle w:val="Paragraphedeliste"/>
+        <w:numPr>
+          <w:ilvl w:val="0"/>
+          <w:numId w:val="3"/>
+        </w:numPr>
+        <w:rPr>
+          <w:sz w:val="16"/>
+          <w:szCs w:val="16"/>
+        </w:rPr>
+      </w:pPr>
+      <w:r>
+        <w:rPr>
+          <w:sz w:val="16"/>
+          <w:szCs w:val="16"/>
+          <w:u w:val="single"/>
+        </w:rPr>
+        <w:t>Proxy</w:t>
+      </w:r>
+      <w:r>
+        <w:rPr>
+          <w:sz w:val="16"/>
+          <w:szCs w:val="16"/>
+        </w:rPr>
+        <w:t xml:space="preserve"> : </w:t>
+      </w:r>
+      <w:r>
+        <w:rPr>
+          <w:sz w:val="16"/>
+          <w:szCs w:val="16"/>
+        </w:rPr>
+        <w:t>Permet le filtrage des demandes internes</w:t>
+      </w:r>
+      <w:r>
+        <w:rPr>
+          <w:sz w:val="16"/>
+          <w:szCs w:val="16"/>
+        </w:rPr>
+        <w:t xml:space="preserve"> ainsi qu’une accélération de la navigation</w:t>
+      </w:r>
+      <w:r>
+        <w:rPr>
+          <w:sz w:val="16"/>
+          <w:szCs w:val="16"/>
+        </w:rPr>
+        <w:t>.</w:t>
+      </w:r>
+    </w:p>
+    <w:p>
+      <w:pPr>
+        <w:pStyle w:val="Paragraphedeliste"/>
+        <w:numPr>
+          <w:ilvl w:val="1"/>
+          <w:numId w:val="3"/>
+        </w:numPr>
+        <w:rPr>
+          <w:sz w:val="16"/>
+          <w:szCs w:val="16"/>
+        </w:rPr>
+      </w:pPr>
+      <w:r>
+        <w:rPr>
+          <w:sz w:val="16"/>
+          <w:szCs w:val="16"/>
+          <w:u w:val="single"/>
+        </w:rPr>
+        <w:t>Service utilisé</w:t>
+      </w:r>
+      <w:r>
+        <w:rPr>
+          <w:sz w:val="16"/>
+          <w:szCs w:val="16"/>
+        </w:rPr>
+        <w:t xml:space="preserve"> : </w:t>
+      </w:r>
+      <w:r>
+        <w:rPr>
+          <w:b/>
+          <w:bCs/>
+          <w:sz w:val="16"/>
+          <w:szCs w:val="16"/>
+        </w:rPr>
+        <w:t>Squid</w:t>
+      </w:r>
+    </w:p>
+    <w:p>
+      <w:pPr>
+        <w:pStyle w:val="Paragraphedeliste"/>
+        <w:ind w:left="1440"/>
+        <w:rPr>
+          <w:sz w:val="16"/>
+          <w:szCs w:val="16"/>
+        </w:rPr>
+      </w:pPr>
+      <w:r>
+        <w:rPr>
+          <w:sz w:val="16"/>
+          <w:szCs w:val="16"/>
+        </w:rPr>
+        <w:t xml:space="preserve">Squid est un est un serveur proxy transparent open source. Il s’installe facilement et est aisément mit à jour. </w:t>
+      </w:r>
+    </w:p>
+    <w:p>
+      <w:pPr>
+        <w:pStyle w:val="Paragraphedeliste"/>
+        <w:rPr>
+          <w:sz w:val="16"/>
+          <w:szCs w:val="16"/>
+        </w:rPr>
+      </w:pPr>
+    </w:p>
+    <w:p>
+      <w:pPr>
+        <w:pStyle w:val="Paragraphedeliste"/>
+        <w:numPr>
+          <w:ilvl w:val="0"/>
+          <w:numId w:val="3"/>
+        </w:numPr>
+        <w:rPr>
+          <w:sz w:val="16"/>
+          <w:szCs w:val="16"/>
+        </w:rPr>
+      </w:pPr>
+      <w:r>
+        <w:rPr>
+          <w:sz w:val="16"/>
+          <w:szCs w:val="16"/>
+          <w:u w:val="single"/>
+        </w:rPr>
+        <w:t>Reverse proxy</w:t>
+      </w:r>
+      <w:r>
+        <w:rPr>
+          <w:sz w:val="16"/>
+          <w:szCs w:val="16"/>
+        </w:rPr>
+        <w:t> : Permet la connexion interne aux différents sites.</w:t>
+      </w:r>
+    </w:p>
+    <w:p>
+      <w:pPr>
+        <w:pStyle w:val="Paragraphedeliste"/>
+        <w:numPr>
+          <w:ilvl w:val="1"/>
+          <w:numId w:val="3"/>
+        </w:numPr>
+        <w:rPr>
+          <w:sz w:val="16"/>
+          <w:szCs w:val="16"/>
+        </w:rPr>
+      </w:pPr>
+      <w:r>
+        <w:rPr>
+          <w:sz w:val="16"/>
+          <w:szCs w:val="16"/>
+          <w:u w:val="single"/>
+        </w:rPr>
+        <w:t>Service utilisé</w:t>
+      </w:r>
+      <w:r>
+        <w:rPr>
+          <w:sz w:val="16"/>
+          <w:szCs w:val="16"/>
+        </w:rPr>
+        <w:t xml:space="preserve"> : </w:t>
+      </w:r>
+      <w:r>
+        <w:rPr>
+          <w:b/>
+          <w:bCs/>
+          <w:sz w:val="16"/>
+          <w:szCs w:val="16"/>
+        </w:rPr>
+        <w:t>Nginx</w:t>
       </w:r>
       <w:bookmarkStart w:id="0" w:name="_GoBack"/>
       <w:bookmarkEnd w:id="0"/>
     </w:p>
     <w:p/>
-    <w:p/>
-    <w:p>
-      <w:r>
-        <w:t>Proposition de solutions</w:t>
-      </w:r>
-    </w:p>
-    <w:p/>
-    <w:p/>
-    <w:p>
-      <w:r>
-        <w:t>Besoins en maintenance</w:t>
-      </w:r>
-    </w:p>
-    <w:p/>
-    <w:p/>
-    <w:p>
-      <w:r>
-        <w:t>Ce qui a été déployé (et planning)</w:t>
+    <w:p>
+      <w:pPr>
+        <w:rPr>
+          <w:b/>
+          <w:bCs/>
+        </w:rPr>
+      </w:pPr>
+      <w:r>
+        <w:rPr>
+          <w:b/>
+          <w:bCs/>
+        </w:rPr>
+        <w:t>Déploiement des services</w:t>
+      </w:r>
+    </w:p>
+    <w:p>
+      <w:pPr>
+        <w:rPr>
+          <w:b/>
+          <w:bCs/>
+        </w:rPr>
+      </w:pPr>
+    </w:p>
+    <w:p>
+      <w:pPr>
+        <w:pStyle w:val="Paragraphedeliste"/>
+        <w:numPr>
+          <w:ilvl w:val="0"/>
+          <w:numId w:val="3"/>
+        </w:numPr>
+        <w:rPr>
+          <w:sz w:val="16"/>
+          <w:szCs w:val="16"/>
+        </w:rPr>
+      </w:pPr>
+      <w:r>
+        <w:rPr>
+          <w:sz w:val="16"/>
+          <w:szCs w:val="16"/>
+        </w:rPr>
+        <w:t>Web</w:t>
+      </w:r>
+      <w:r>
+        <w:rPr>
+          <w:sz w:val="16"/>
+          <w:szCs w:val="16"/>
+        </w:rPr>
+        <w:tab/>
+      </w:r>
+      <w:r>
+        <w:rPr>
+          <w:sz w:val="16"/>
+          <w:szCs w:val="16"/>
+        </w:rPr>
+        <w:tab/>
+        <w:t>NGINX</w:t>
+      </w:r>
+      <w:r>
+        <w:rPr>
+          <w:sz w:val="16"/>
+          <w:szCs w:val="16"/>
+        </w:rPr>
+        <w:tab/>
+      </w:r>
+      <w:r>
+        <w:rPr>
+          <w:sz w:val="16"/>
+          <w:szCs w:val="16"/>
+        </w:rPr>
+        <w:tab/>
+        <w:t>lancé</w:t>
+      </w:r>
+    </w:p>
+    <w:p>
+      <w:pPr>
+        <w:pStyle w:val="Paragraphedeliste"/>
+        <w:numPr>
+          <w:ilvl w:val="0"/>
+          <w:numId w:val="3"/>
+        </w:numPr>
+        <w:rPr>
+          <w:sz w:val="16"/>
+          <w:szCs w:val="16"/>
+        </w:rPr>
+      </w:pPr>
+      <w:r>
+        <w:rPr>
+          <w:sz w:val="16"/>
+          <w:szCs w:val="16"/>
+        </w:rPr>
+        <w:t>DNS</w:t>
+      </w:r>
+      <w:r>
+        <w:rPr>
+          <w:sz w:val="16"/>
+          <w:szCs w:val="16"/>
+        </w:rPr>
+        <w:tab/>
+      </w:r>
+      <w:r>
+        <w:rPr>
+          <w:sz w:val="16"/>
+          <w:szCs w:val="16"/>
+        </w:rPr>
+        <w:tab/>
+        <w:t>Bind</w:t>
+      </w:r>
+      <w:r>
+        <w:rPr>
+          <w:sz w:val="16"/>
+          <w:szCs w:val="16"/>
+        </w:rPr>
+        <w:tab/>
+      </w:r>
+      <w:r>
+        <w:rPr>
+          <w:sz w:val="16"/>
+          <w:szCs w:val="16"/>
+        </w:rPr>
+        <w:tab/>
+        <w:t>lancé</w:t>
+      </w:r>
+    </w:p>
+    <w:p>
+      <w:pPr>
+        <w:pStyle w:val="Paragraphedeliste"/>
+        <w:numPr>
+          <w:ilvl w:val="0"/>
+          <w:numId w:val="3"/>
+        </w:numPr>
+        <w:rPr>
+          <w:sz w:val="16"/>
+          <w:szCs w:val="16"/>
+        </w:rPr>
+      </w:pPr>
+      <w:r>
+        <w:rPr>
+          <w:sz w:val="16"/>
+          <w:szCs w:val="16"/>
+        </w:rPr>
+        <w:t>BDD</w:t>
+      </w:r>
+      <w:r>
+        <w:rPr>
+          <w:sz w:val="16"/>
+          <w:szCs w:val="16"/>
+        </w:rPr>
+        <w:tab/>
+      </w:r>
+      <w:r>
+        <w:rPr>
+          <w:sz w:val="16"/>
+          <w:szCs w:val="16"/>
+        </w:rPr>
+        <w:tab/>
+        <w:t>mySql</w:t>
+      </w:r>
+      <w:r>
+        <w:rPr>
+          <w:sz w:val="16"/>
+          <w:szCs w:val="16"/>
+        </w:rPr>
+        <w:tab/>
+      </w:r>
+      <w:r>
+        <w:rPr>
+          <w:sz w:val="16"/>
+          <w:szCs w:val="16"/>
+        </w:rPr>
+        <w:tab/>
+        <w:t>lancé</w:t>
+      </w:r>
+    </w:p>
+    <w:p>
+      <w:pPr>
+        <w:pStyle w:val="Paragraphedeliste"/>
+        <w:numPr>
+          <w:ilvl w:val="0"/>
+          <w:numId w:val="3"/>
+        </w:numPr>
+        <w:rPr>
+          <w:sz w:val="16"/>
+          <w:szCs w:val="16"/>
+        </w:rPr>
+      </w:pPr>
+      <w:r>
+        <w:rPr>
+          <w:sz w:val="16"/>
+          <w:szCs w:val="16"/>
+        </w:rPr>
+        <w:t>Proxy</w:t>
+      </w:r>
+      <w:r>
+        <w:rPr>
+          <w:sz w:val="16"/>
+          <w:szCs w:val="16"/>
+        </w:rPr>
+        <w:tab/>
+      </w:r>
+      <w:r>
+        <w:rPr>
+          <w:sz w:val="16"/>
+          <w:szCs w:val="16"/>
+        </w:rPr>
+        <w:tab/>
+        <w:t>Squid</w:t>
+      </w:r>
+      <w:r>
+        <w:rPr>
+          <w:sz w:val="16"/>
+          <w:szCs w:val="16"/>
+        </w:rPr>
+        <w:tab/>
+      </w:r>
+      <w:r>
+        <w:rPr>
+          <w:sz w:val="16"/>
+          <w:szCs w:val="16"/>
+        </w:rPr>
+        <w:tab/>
+        <w:t>lancé</w:t>
+      </w:r>
+    </w:p>
+    <w:p>
+      <w:pPr>
+        <w:pStyle w:val="Paragraphedeliste"/>
+        <w:numPr>
+          <w:ilvl w:val="0"/>
+          <w:numId w:val="3"/>
+        </w:numPr>
+        <w:rPr>
+          <w:sz w:val="16"/>
+          <w:szCs w:val="16"/>
+        </w:rPr>
+      </w:pPr>
+      <w:r>
+        <w:rPr>
+          <w:sz w:val="16"/>
+          <w:szCs w:val="16"/>
+        </w:rPr>
+        <w:t>Reverse proxy</w:t>
+      </w:r>
+      <w:r>
+        <w:rPr>
+          <w:sz w:val="16"/>
+          <w:szCs w:val="16"/>
+        </w:rPr>
+        <w:tab/>
+        <w:t>NGINX</w:t>
+      </w:r>
+      <w:r>
+        <w:rPr>
+          <w:sz w:val="16"/>
+          <w:szCs w:val="16"/>
+        </w:rPr>
+        <w:tab/>
+      </w:r>
+      <w:r>
+        <w:rPr>
+          <w:sz w:val="16"/>
+          <w:szCs w:val="16"/>
+        </w:rPr>
+        <w:tab/>
+        <w:t>lancé</w:t>
       </w:r>
     </w:p>
     <w:sectPr>
@@ -58,8 +1043,361 @@
 </w:document>
 </file>
 
+<file path=word/numbering.xml><?xml version="1.0" encoding="utf-8"?>
+<w:numbering xmlns:wpc="http://schemas.microsoft.com/office/word/2010/wordprocessingCanvas" xmlns:cx="http://schemas.microsoft.com/office/drawing/2014/chartex" xmlns:cx1="http://schemas.microsoft.com/office/drawing/2015/9/8/chartex" xmlns:cx2="http://schemas.microsoft.com/office/drawing/2015/10/21/chartex" xmlns:cx3="http://schemas.microsoft.com/office/drawing/2016/5/9/chartex" xmlns:cx4="http://schemas.microsoft.com/office/drawing/2016/5/10/chartex" xmlns:cx5="http://schemas.microsoft.com/office/drawing/2016/5/11/chartex" xmlns:cx6="http://schemas.microsoft.com/office/drawing/2016/5/12/chartex" xmlns:cx7="http://schemas.microsoft.com/office/drawing/2016/5/13/chartex" xmlns:cx8="http://schemas.microsoft.com/office/drawing/2016/5/14/chartex" xmlns:mc="http://schemas.openxmlformats.org/markup-compatibility/2006" xmlns:aink="http://schemas.microsoft.com/office/drawing/2016/ink" xmlns:am3d="http://schemas.microsoft.com/office/drawing/2017/model3d" xmlns:o="urn:schemas-microsoft-com:office:office" xmlns:r="http://schemas.openxmlformats.org/officeDocument/2006/relationships" xmlns:m="http://schemas.openxmlformats.org/officeDocument/2006/math" xmlns:v="urn:schemas-microsoft-com:vml" xmlns:wp14="http://schemas.microsoft.com/office/word/2010/wordprocessingDrawing" xmlns:wp="http://schemas.openxmlformats.org/drawingml/2006/wordprocessingDrawing" xmlns:w10="urn:schemas-microsoft-com:office:word" xmlns:w="http://schemas.openxmlformats.org/wordprocessingml/2006/main" xmlns:w14="http://schemas.microsoft.com/office/word/2010/wordml" xmlns:w15="http://schemas.microsoft.com/office/word/2012/wordml" xmlns:w16cid="http://schemas.microsoft.com/office/word/2016/wordml/cid" xmlns:w16se="http://schemas.microsoft.com/office/word/2015/wordml/symex" xmlns:wpg="http://schemas.microsoft.com/office/word/2010/wordprocessingGroup" xmlns:wpi="http://schemas.microsoft.com/office/word/2010/wordprocessingInk" xmlns:wne="http://schemas.microsoft.com/office/word/2006/wordml" xmlns:wps="http://schemas.microsoft.com/office/word/2010/wordprocessingShape" mc:Ignorable="w14 w15 w16se w16cid wp14">
+  <w:abstractNum w:abstractNumId="0" w15:restartNumberingAfterBreak="0">
+    <w:nsid w:val="10EE2525"/>
+    <w:multiLevelType w:val="hybridMultilevel"/>
+    <w:tmpl w:val="D8A8200E"/>
+    <w:lvl w:ilvl="0" w:tplc="080C0001">
+      <w:start w:val="1"/>
+      <w:numFmt w:val="bullet"/>
+      <w:lvlText w:val=""/>
+      <w:lvlJc w:val="left"/>
+      <w:pPr>
+        <w:ind w:left="720" w:hanging="360"/>
+      </w:pPr>
+      <w:rPr>
+        <w:rFonts w:ascii="Symbol" w:hAnsi="Symbol" w:hint="default"/>
+      </w:rPr>
+    </w:lvl>
+    <w:lvl w:ilvl="1" w:tplc="080C0003">
+      <w:start w:val="1"/>
+      <w:numFmt w:val="bullet"/>
+      <w:lvlText w:val="o"/>
+      <w:lvlJc w:val="left"/>
+      <w:pPr>
+        <w:ind w:left="1440" w:hanging="360"/>
+      </w:pPr>
+      <w:rPr>
+        <w:rFonts w:ascii="Courier New" w:hAnsi="Courier New" w:cs="Courier New" w:hint="default"/>
+      </w:rPr>
+    </w:lvl>
+    <w:lvl w:ilvl="2" w:tplc="080C0005" w:tentative="1">
+      <w:start w:val="1"/>
+      <w:numFmt w:val="bullet"/>
+      <w:lvlText w:val=""/>
+      <w:lvlJc w:val="left"/>
+      <w:pPr>
+        <w:ind w:left="2160" w:hanging="360"/>
+      </w:pPr>
+      <w:rPr>
+        <w:rFonts w:ascii="Wingdings" w:hAnsi="Wingdings" w:hint="default"/>
+      </w:rPr>
+    </w:lvl>
+    <w:lvl w:ilvl="3" w:tplc="080C0001" w:tentative="1">
+      <w:start w:val="1"/>
+      <w:numFmt w:val="bullet"/>
+      <w:lvlText w:val=""/>
+      <w:lvlJc w:val="left"/>
+      <w:pPr>
+        <w:ind w:left="2880" w:hanging="360"/>
+      </w:pPr>
+      <w:rPr>
+        <w:rFonts w:ascii="Symbol" w:hAnsi="Symbol" w:hint="default"/>
+      </w:rPr>
+    </w:lvl>
+    <w:lvl w:ilvl="4" w:tplc="080C0003" w:tentative="1">
+      <w:start w:val="1"/>
+      <w:numFmt w:val="bullet"/>
+      <w:lvlText w:val="o"/>
+      <w:lvlJc w:val="left"/>
+      <w:pPr>
+        <w:ind w:left="3600" w:hanging="360"/>
+      </w:pPr>
+      <w:rPr>
+        <w:rFonts w:ascii="Courier New" w:hAnsi="Courier New" w:cs="Courier New" w:hint="default"/>
+      </w:rPr>
+    </w:lvl>
+    <w:lvl w:ilvl="5" w:tplc="080C0005" w:tentative="1">
+      <w:start w:val="1"/>
+      <w:numFmt w:val="bullet"/>
+      <w:lvlText w:val=""/>
+      <w:lvlJc w:val="left"/>
+      <w:pPr>
+        <w:ind w:left="4320" w:hanging="360"/>
+      </w:pPr>
+      <w:rPr>
+        <w:rFonts w:ascii="Wingdings" w:hAnsi="Wingdings" w:hint="default"/>
+      </w:rPr>
+    </w:lvl>
+    <w:lvl w:ilvl="6" w:tplc="080C0001" w:tentative="1">
+      <w:start w:val="1"/>
+      <w:numFmt w:val="bullet"/>
+      <w:lvlText w:val=""/>
+      <w:lvlJc w:val="left"/>
+      <w:pPr>
+        <w:ind w:left="5040" w:hanging="360"/>
+      </w:pPr>
+      <w:rPr>
+        <w:rFonts w:ascii="Symbol" w:hAnsi="Symbol" w:hint="default"/>
+      </w:rPr>
+    </w:lvl>
+    <w:lvl w:ilvl="7" w:tplc="080C0003" w:tentative="1">
+      <w:start w:val="1"/>
+      <w:numFmt w:val="bullet"/>
+      <w:lvlText w:val="o"/>
+      <w:lvlJc w:val="left"/>
+      <w:pPr>
+        <w:ind w:left="5760" w:hanging="360"/>
+      </w:pPr>
+      <w:rPr>
+        <w:rFonts w:ascii="Courier New" w:hAnsi="Courier New" w:cs="Courier New" w:hint="default"/>
+      </w:rPr>
+    </w:lvl>
+    <w:lvl w:ilvl="8" w:tplc="080C0005" w:tentative="1">
+      <w:start w:val="1"/>
+      <w:numFmt w:val="bullet"/>
+      <w:lvlText w:val=""/>
+      <w:lvlJc w:val="left"/>
+      <w:pPr>
+        <w:ind w:left="6480" w:hanging="360"/>
+      </w:pPr>
+      <w:rPr>
+        <w:rFonts w:ascii="Wingdings" w:hAnsi="Wingdings" w:hint="default"/>
+      </w:rPr>
+    </w:lvl>
+  </w:abstractNum>
+  <w:abstractNum w:abstractNumId="1" w15:restartNumberingAfterBreak="0">
+    <w:nsid w:val="24D661CE"/>
+    <w:multiLevelType w:val="hybridMultilevel"/>
+    <w:tmpl w:val="095A3DB2"/>
+    <w:lvl w:ilvl="0" w:tplc="080C0001">
+      <w:start w:val="1"/>
+      <w:numFmt w:val="bullet"/>
+      <w:lvlText w:val=""/>
+      <w:lvlJc w:val="left"/>
+      <w:pPr>
+        <w:ind w:left="720" w:hanging="360"/>
+      </w:pPr>
+      <w:rPr>
+        <w:rFonts w:ascii="Symbol" w:hAnsi="Symbol" w:hint="default"/>
+      </w:rPr>
+    </w:lvl>
+    <w:lvl w:ilvl="1" w:tplc="080C0003">
+      <w:start w:val="1"/>
+      <w:numFmt w:val="bullet"/>
+      <w:lvlText w:val="o"/>
+      <w:lvlJc w:val="left"/>
+      <w:pPr>
+        <w:ind w:left="1440" w:hanging="360"/>
+      </w:pPr>
+      <w:rPr>
+        <w:rFonts w:ascii="Courier New" w:hAnsi="Courier New" w:cs="Courier New" w:hint="default"/>
+      </w:rPr>
+    </w:lvl>
+    <w:lvl w:ilvl="2" w:tplc="080C0005" w:tentative="1">
+      <w:start w:val="1"/>
+      <w:numFmt w:val="bullet"/>
+      <w:lvlText w:val=""/>
+      <w:lvlJc w:val="left"/>
+      <w:pPr>
+        <w:ind w:left="2160" w:hanging="360"/>
+      </w:pPr>
+      <w:rPr>
+        <w:rFonts w:ascii="Wingdings" w:hAnsi="Wingdings" w:hint="default"/>
+      </w:rPr>
+    </w:lvl>
+    <w:lvl w:ilvl="3" w:tplc="080C0001" w:tentative="1">
+      <w:start w:val="1"/>
+      <w:numFmt w:val="bullet"/>
+      <w:lvlText w:val=""/>
+      <w:lvlJc w:val="left"/>
+      <w:pPr>
+        <w:ind w:left="2880" w:hanging="360"/>
+      </w:pPr>
+      <w:rPr>
+        <w:rFonts w:ascii="Symbol" w:hAnsi="Symbol" w:hint="default"/>
+      </w:rPr>
+    </w:lvl>
+    <w:lvl w:ilvl="4" w:tplc="080C0003" w:tentative="1">
+      <w:start w:val="1"/>
+      <w:numFmt w:val="bullet"/>
+      <w:lvlText w:val="o"/>
+      <w:lvlJc w:val="left"/>
+      <w:pPr>
+        <w:ind w:left="3600" w:hanging="360"/>
+      </w:pPr>
+      <w:rPr>
+        <w:rFonts w:ascii="Courier New" w:hAnsi="Courier New" w:cs="Courier New" w:hint="default"/>
+      </w:rPr>
+    </w:lvl>
+    <w:lvl w:ilvl="5" w:tplc="080C0005" w:tentative="1">
+      <w:start w:val="1"/>
+      <w:numFmt w:val="bullet"/>
+      <w:lvlText w:val=""/>
+      <w:lvlJc w:val="left"/>
+      <w:pPr>
+        <w:ind w:left="4320" w:hanging="360"/>
+      </w:pPr>
+      <w:rPr>
+        <w:rFonts w:ascii="Wingdings" w:hAnsi="Wingdings" w:hint="default"/>
+      </w:rPr>
+    </w:lvl>
+    <w:lvl w:ilvl="6" w:tplc="080C0001" w:tentative="1">
+      <w:start w:val="1"/>
+      <w:numFmt w:val="bullet"/>
+      <w:lvlText w:val=""/>
+      <w:lvlJc w:val="left"/>
+      <w:pPr>
+        <w:ind w:left="5040" w:hanging="360"/>
+      </w:pPr>
+      <w:rPr>
+        <w:rFonts w:ascii="Symbol" w:hAnsi="Symbol" w:hint="default"/>
+      </w:rPr>
+    </w:lvl>
+    <w:lvl w:ilvl="7" w:tplc="080C0003" w:tentative="1">
+      <w:start w:val="1"/>
+      <w:numFmt w:val="bullet"/>
+      <w:lvlText w:val="o"/>
+      <w:lvlJc w:val="left"/>
+      <w:pPr>
+        <w:ind w:left="5760" w:hanging="360"/>
+      </w:pPr>
+      <w:rPr>
+        <w:rFonts w:ascii="Courier New" w:hAnsi="Courier New" w:cs="Courier New" w:hint="default"/>
+      </w:rPr>
+    </w:lvl>
+    <w:lvl w:ilvl="8" w:tplc="080C0005" w:tentative="1">
+      <w:start w:val="1"/>
+      <w:numFmt w:val="bullet"/>
+      <w:lvlText w:val=""/>
+      <w:lvlJc w:val="left"/>
+      <w:pPr>
+        <w:ind w:left="6480" w:hanging="360"/>
+      </w:pPr>
+      <w:rPr>
+        <w:rFonts w:ascii="Wingdings" w:hAnsi="Wingdings" w:hint="default"/>
+      </w:rPr>
+    </w:lvl>
+  </w:abstractNum>
+  <w:abstractNum w:abstractNumId="2" w15:restartNumberingAfterBreak="0">
+    <w:nsid w:val="4FBA5007"/>
+    <w:multiLevelType w:val="hybridMultilevel"/>
+    <w:tmpl w:val="B7327652"/>
+    <w:lvl w:ilvl="0" w:tplc="080C0003">
+      <w:start w:val="1"/>
+      <w:numFmt w:val="bullet"/>
+      <w:lvlText w:val="o"/>
+      <w:lvlJc w:val="left"/>
+      <w:pPr>
+        <w:ind w:left="1440" w:hanging="360"/>
+      </w:pPr>
+      <w:rPr>
+        <w:rFonts w:ascii="Courier New" w:hAnsi="Courier New" w:cs="Courier New" w:hint="default"/>
+      </w:rPr>
+    </w:lvl>
+    <w:lvl w:ilvl="1" w:tplc="080C0003" w:tentative="1">
+      <w:start w:val="1"/>
+      <w:numFmt w:val="bullet"/>
+      <w:lvlText w:val="o"/>
+      <w:lvlJc w:val="left"/>
+      <w:pPr>
+        <w:ind w:left="1440" w:hanging="360"/>
+      </w:pPr>
+      <w:rPr>
+        <w:rFonts w:ascii="Courier New" w:hAnsi="Courier New" w:cs="Courier New" w:hint="default"/>
+      </w:rPr>
+    </w:lvl>
+    <w:lvl w:ilvl="2" w:tplc="080C0005" w:tentative="1">
+      <w:start w:val="1"/>
+      <w:numFmt w:val="bullet"/>
+      <w:lvlText w:val=""/>
+      <w:lvlJc w:val="left"/>
+      <w:pPr>
+        <w:ind w:left="2160" w:hanging="360"/>
+      </w:pPr>
+      <w:rPr>
+        <w:rFonts w:ascii="Wingdings" w:hAnsi="Wingdings" w:hint="default"/>
+      </w:rPr>
+    </w:lvl>
+    <w:lvl w:ilvl="3" w:tplc="080C0001" w:tentative="1">
+      <w:start w:val="1"/>
+      <w:numFmt w:val="bullet"/>
+      <w:lvlText w:val=""/>
+      <w:lvlJc w:val="left"/>
+      <w:pPr>
+        <w:ind w:left="2880" w:hanging="360"/>
+      </w:pPr>
+      <w:rPr>
+        <w:rFonts w:ascii="Symbol" w:hAnsi="Symbol" w:hint="default"/>
+      </w:rPr>
+    </w:lvl>
+    <w:lvl w:ilvl="4" w:tplc="080C0003" w:tentative="1">
+      <w:start w:val="1"/>
+      <w:numFmt w:val="bullet"/>
+      <w:lvlText w:val="o"/>
+      <w:lvlJc w:val="left"/>
+      <w:pPr>
+        <w:ind w:left="3600" w:hanging="360"/>
+      </w:pPr>
+      <w:rPr>
+        <w:rFonts w:ascii="Courier New" w:hAnsi="Courier New" w:cs="Courier New" w:hint="default"/>
+      </w:rPr>
+    </w:lvl>
+    <w:lvl w:ilvl="5" w:tplc="080C0005" w:tentative="1">
+      <w:start w:val="1"/>
+      <w:numFmt w:val="bullet"/>
+      <w:lvlText w:val=""/>
+      <w:lvlJc w:val="left"/>
+      <w:pPr>
+        <w:ind w:left="4320" w:hanging="360"/>
+      </w:pPr>
+      <w:rPr>
+        <w:rFonts w:ascii="Wingdings" w:hAnsi="Wingdings" w:hint="default"/>
+      </w:rPr>
+    </w:lvl>
+    <w:lvl w:ilvl="6" w:tplc="080C0001" w:tentative="1">
+      <w:start w:val="1"/>
+      <w:numFmt w:val="bullet"/>
+      <w:lvlText w:val=""/>
+      <w:lvlJc w:val="left"/>
+      <w:pPr>
+        <w:ind w:left="5040" w:hanging="360"/>
+      </w:pPr>
+      <w:rPr>
+        <w:rFonts w:ascii="Symbol" w:hAnsi="Symbol" w:hint="default"/>
+      </w:rPr>
+    </w:lvl>
+    <w:lvl w:ilvl="7" w:tplc="080C0003" w:tentative="1">
+      <w:start w:val="1"/>
+      <w:numFmt w:val="bullet"/>
+      <w:lvlText w:val="o"/>
+      <w:lvlJc w:val="left"/>
+      <w:pPr>
+        <w:ind w:left="5760" w:hanging="360"/>
+      </w:pPr>
+      <w:rPr>
+        <w:rFonts w:ascii="Courier New" w:hAnsi="Courier New" w:cs="Courier New" w:hint="default"/>
+      </w:rPr>
+    </w:lvl>
+    <w:lvl w:ilvl="8" w:tplc="080C0005" w:tentative="1">
+      <w:start w:val="1"/>
+      <w:numFmt w:val="bullet"/>
+      <w:lvlText w:val=""/>
+      <w:lvlJc w:val="left"/>
+      <w:pPr>
+        <w:ind w:left="6480" w:hanging="360"/>
+      </w:pPr>
+      <w:rPr>
+        <w:rFonts w:ascii="Wingdings" w:hAnsi="Wingdings" w:hint="default"/>
+      </w:rPr>
+    </w:lvl>
+  </w:abstractNum>
+  <w:num w:numId="1">
+    <w:abstractNumId w:val="1"/>
+  </w:num>
+  <w:num w:numId="2">
+    <w:abstractNumId w:val="2"/>
+  </w:num>
+  <w:num w:numId="3">
+    <w:abstractNumId w:val="0"/>
+  </w:num>
+</w:numbering>
+</file>
+
 <file path=word/styles.xml><?xml version="1.0" encoding="utf-8"?>
-<w:styles xmlns:mc="http://schemas.openxmlformats.org/markup-compatibility/2006" xmlns:r="http://schemas.openxmlformats.org/officeDocument/2006/relationships" xmlns:w="http://schemas.openxmlformats.org/wordprocessingml/2006/main" xmlns:w14="http://schemas.microsoft.com/office/word/2010/wordml" xmlns:w15="http://schemas.microsoft.com/office/word/2012/wordml" xmlns:w16se="http://schemas.microsoft.com/office/word/2015/wordml/symex" mc:Ignorable="w14 w15 w16se">
+<w:styles xmlns:mc="http://schemas.openxmlformats.org/markup-compatibility/2006" xmlns:r="http://schemas.openxmlformats.org/officeDocument/2006/relationships" xmlns:w="http://schemas.openxmlformats.org/wordprocessingml/2006/main" xmlns:w14="http://schemas.microsoft.com/office/word/2010/wordml" xmlns:w15="http://schemas.microsoft.com/office/word/2012/wordml" xmlns:w16cid="http://schemas.microsoft.com/office/word/2016/wordml/cid" xmlns:w16se="http://schemas.microsoft.com/office/word/2015/wordml/symex" mc:Ignorable="w14 w15 w16se w16cid">
   <w:docDefaults>
     <w:rPrDefault>
       <w:rPr>
@@ -75,7 +1413,7 @@
       </w:pPr>
     </w:pPrDefault>
   </w:docDefaults>
-  <w:latentStyles w:defLockedState="0" w:defUIPriority="99" w:defSemiHidden="0" w:defUnhideWhenUsed="0" w:defQFormat="0" w:count="371">
+  <w:latentStyles w:defLockedState="0" w:defUIPriority="99" w:defSemiHidden="0" w:defUnhideWhenUsed="0" w:defQFormat="0" w:count="376">
     <w:lsdException w:name="Normal" w:uiPriority="0" w:qFormat="1"/>
     <w:lsdException w:name="heading 1" w:uiPriority="9" w:qFormat="1"/>
     <w:lsdException w:name="heading 2" w:semiHidden="1" w:uiPriority="9" w:unhideWhenUsed="1" w:qFormat="1"/>
@@ -181,7 +1519,6 @@
     <w:lsdException w:name="HTML Sample" w:semiHidden="1" w:unhideWhenUsed="1"/>
     <w:lsdException w:name="HTML Typewriter" w:semiHidden="1" w:unhideWhenUsed="1"/>
     <w:lsdException w:name="HTML Variable" w:semiHidden="1" w:unhideWhenUsed="1"/>
-    <w:lsdException w:name="Normal Table" w:semiHidden="1" w:unhideWhenUsed="1"/>
     <w:lsdException w:name="annotation subject" w:semiHidden="1" w:unhideWhenUsed="1"/>
     <w:lsdException w:name="No List" w:semiHidden="1" w:unhideWhenUsed="1"/>
     <w:lsdException w:name="Outline List 1" w:semiHidden="1" w:unhideWhenUsed="1"/>
@@ -224,11 +1561,8 @@
     <w:lsdException w:name="Table Contemporary" w:semiHidden="1" w:unhideWhenUsed="1"/>
     <w:lsdException w:name="Table Elegant" w:semiHidden="1" w:unhideWhenUsed="1"/>
     <w:lsdException w:name="Table Professional" w:semiHidden="1" w:unhideWhenUsed="1"/>
-    <w:lsdException w:name="Table Subtle 1" w:semiHidden="1" w:unhideWhenUsed="1"/>
     <w:lsdException w:name="Table Subtle 2" w:semiHidden="1" w:unhideWhenUsed="1"/>
     <w:lsdException w:name="Table Web 1" w:semiHidden="1" w:unhideWhenUsed="1"/>
-    <w:lsdException w:name="Table Web 2" w:semiHidden="1" w:unhideWhenUsed="1"/>
-    <w:lsdException w:name="Table Web 3" w:semiHidden="1" w:unhideWhenUsed="1"/>
     <w:lsdException w:name="Balloon Text" w:semiHidden="1" w:unhideWhenUsed="1"/>
     <w:lsdException w:name="Table Grid" w:uiPriority="39"/>
     <w:lsdException w:name="Table Theme" w:semiHidden="1" w:unhideWhenUsed="1"/>
@@ -447,6 +1781,11 @@
     <w:lsdException w:name="List Table 5 Dark Accent 6" w:uiPriority="50"/>
     <w:lsdException w:name="List Table 6 Colorful Accent 6" w:uiPriority="51"/>
     <w:lsdException w:name="List Table 7 Colorful Accent 6" w:uiPriority="52"/>
+    <w:lsdException w:name="Mention" w:semiHidden="1" w:unhideWhenUsed="1"/>
+    <w:lsdException w:name="Smart Hyperlink" w:semiHidden="1" w:unhideWhenUsed="1"/>
+    <w:lsdException w:name="Hashtag" w:semiHidden="1" w:unhideWhenUsed="1"/>
+    <w:lsdException w:name="Unresolved Mention" w:semiHidden="1" w:unhideWhenUsed="1"/>
+    <w:lsdException w:name="Smart Link" w:semiHidden="1" w:unhideWhenUsed="1"/>
   </w:latentStyles>
   <w:style w:type="paragraph" w:default="1" w:styleId="Normal">
     <w:name w:val="Normal"/>
@@ -478,6 +1817,17 @@
     <w:uiPriority w:val="99"/>
     <w:semiHidden/>
     <w:unhideWhenUsed/>
+  </w:style>
+  <w:style w:type="paragraph" w:styleId="Paragraphedeliste">
+    <w:name w:val="List Paragraph"/>
+    <w:basedOn w:val="Normal"/>
+    <w:uiPriority w:val="34"/>
+    <w:qFormat/>
+    <w:rsid w:val="00CF47EF"/>
+    <w:pPr>
+      <w:ind w:left="720"/>
+      <w:contextualSpacing/>
+    </w:pPr>
   </w:style>
 </w:styles>
 </file>

</xml_diff>